<commit_message>
After a composer update
</commit_message>
<xml_diff>
--- a/var/documents/FS.docx
+++ b/var/documents/FS.docx
@@ -363,7 +363,7 @@
           <w:b/>
           <w:sz w:val="24"/>
         </w:rPr>
-        <w:t>{{facture.beneficiaire.nom}}                </w:t>
+        <w:t>{{facture.beneficiaire.nom}}                {{facture.etude.prospect.nomFormel}}</w:t>
       </w:r>
     </w:p>
     <w:p>
@@ -6716,7 +6716,7 @@
           <w:rFonts w:ascii="Arial" w:eastAsia="Arial" w:hAnsi="Arial" w:cs="Arial"/>
           <w:sz w:val="18"/>
         </w:rPr>
-        <w:t>{{ facture.etude.nom }}/{{ facture.etude.cc.dateSignature | date('Y') }}/CC/0{{ facture.etude.cc.version }}</w:t>
+        <w:t>{{ facture.etude.nom }}/{{ etude.cc.dateSignature | date('Y') }}/CC/0{{ facture.etude.cc.version }}</w:t>
       </w:r>
     </w:p>
     <w:tbl>

</xml_diff>

<commit_message>
Fix doctypes & tests
 * Enable tests even in dev mode
 * Fix unused field in FS
 * Fix undefined nombreJEH in AP templating
 * Fix missing data for facture
</commit_message>
<xml_diff>
--- a/var/documents/FS.docx
+++ b/var/documents/FS.docx
@@ -363,7 +363,7 @@
           <w:b/>
           <w:sz w:val="24"/>
         </w:rPr>
-        <w:t>{{facture.beneficiaire.nom}}                {{facture.etude.prospect.nomFormel}}</w:t>
+        <w:t>{{facture.beneficiaire.nom}}                </w:t>
       </w:r>
     </w:p>
     <w:p>
@@ -6716,7 +6716,7 @@
           <w:rFonts w:ascii="Arial" w:eastAsia="Arial" w:hAnsi="Arial" w:cs="Arial"/>
           <w:sz w:val="18"/>
         </w:rPr>
-        <w:t>{{ facture.etude.nom }}/{{ etude.cc.dateSignature | date('Y') }}/CC/0{{ facture.etude.cc.version }}</w:t>
+        <w:t>{{ facture.etude.nom }}/{{ facture.etude.cc.dateSignature | date('Y') }}/CC/0{{ facture.etude.cc.version }}</w:t>
       </w:r>
     </w:p>
     <w:tbl>

</xml_diff>